<commit_message>
Add decrypt function, key_store table
</commit_message>
<xml_diff>
--- a/Report/Seminar.docx
+++ b/Report/Seminar.docx
@@ -16,23 +16,6 @@
           <w:szCs w:val="84"/>
         </w:rPr>
         <w:t>BÁO CÁO TÌM HIỂU MÃ HÓA</w:t>
-      </w:r>
-    </w:p>
-    <w:p>
-      <w:pPr>
-        <w:pStyle w:val="Subtitle"/>
-        <w:pBdr>
-          <w:top w:val="nil"/>
-          <w:left w:val="nil"/>
-          <w:bottom w:val="nil"/>
-          <w:right w:val="nil"/>
-          <w:between w:val="nil"/>
-        </w:pBdr>
-      </w:pPr>
-      <w:bookmarkStart w:id="0" w:name="_dw2dac9r7xzm" w:colFirst="0" w:colLast="0"/>
-      <w:bookmarkEnd w:id="0"/>
-      <w:r>
-        <w:t>Chèn văn bản vào đây Chèn văn bản vào đây</w:t>
       </w:r>
     </w:p>
     <w:p>
@@ -54,6 +37,8 @@
           <w:lang w:val="en-US"/>
         </w:rPr>
       </w:pPr>
+      <w:bookmarkStart w:id="0" w:name="_dw2dac9r7xzm" w:colFirst="0" w:colLast="0"/>
+      <w:bookmarkEnd w:id="0"/>
       <w:r>
         <w:rPr>
           <w:rFonts w:ascii="Courier New" w:eastAsia="Times New Roman" w:hAnsi="Courier New" w:cs="Courier New"/>
@@ -218,7 +203,6 @@
         <w:rPr>
           <w:color w:val="783F04"/>
         </w:rPr>
-        <w:lastRenderedPageBreak/>
         <w:t>12/04/2019</w:t>
       </w:r>
     </w:p>
@@ -242,6 +226,7 @@
           <w:rFonts w:ascii="Andika" w:eastAsia="Andika" w:hAnsi="Andika" w:cs="Andika"/>
           <w:color w:val="783F04"/>
         </w:rPr>
+        <w:lastRenderedPageBreak/>
         <w:t>An Toàn Và Bảo Mật Trong Hệ Thống Thông Tin</w:t>
       </w:r>
     </w:p>
@@ -1349,8 +1334,11 @@
         </w:pBdr>
       </w:pPr>
       <w:r>
+        <w:t xml:space="preserve">Mã hóa cơ sở dữ liệu có thể che giấu dữ liệu khỏi những kẻ xâm nhập, thậm chí cả DBA nếu họ </w:t>
+      </w:r>
+      <w:r>
         <w:lastRenderedPageBreak/>
-        <w:t xml:space="preserve">Mã hóa cơ sở dữ liệu có thể che giấu dữ liệu khỏi những kẻ xâm nhập, thậm chí cả DBA nếu họ không được phép truy cập dữ liệu. </w:t>
+        <w:t xml:space="preserve">không được phép truy cập dữ liệu. </w:t>
       </w:r>
     </w:p>
     <w:p>
@@ -1504,7 +1492,10 @@
         </w:numPr>
       </w:pPr>
       <w:r>
-        <w:t>Mã hóa không được sử dụng để điều khiển truy cập của người dùng:</w:t>
+        <w:t>Mã hóa không được sử dụng để điều khiển truy cập của người dùng</w:t>
+      </w:r>
+      <w:r>
+        <w:t>.</w:t>
       </w:r>
     </w:p>
     <w:p>
@@ -1516,7 +1507,10 @@
         <w:spacing w:before="0"/>
       </w:pPr>
       <w:r>
-        <w:t>Mã hóa không ngăn chặn được người quản trị có ý đồ xấu:</w:t>
+        <w:t>Mã hóa không ngăn chặn được người quản trị có ý đồ xấu</w:t>
+      </w:r>
+      <w:r>
+        <w:t>.</w:t>
       </w:r>
     </w:p>
     <w:p>
@@ -1531,20 +1525,29 @@
         <w:rPr>
           <w:rFonts w:ascii="Andika" w:eastAsia="Andika" w:hAnsi="Andika" w:cs="Andika"/>
         </w:rPr>
-        <w:t>Mã hóa mọi thứ không làm cho dữ liệu an toàn hơn:</w:t>
-      </w:r>
+        <w:t>Mã hóa mọi thứ không làm cho dữ liệu an toàn hơn</w:t>
+      </w:r>
+      <w:r>
+        <w:rPr>
+          <w:rFonts w:ascii="Andika" w:eastAsia="Andika" w:hAnsi="Andika" w:cs="Andika"/>
+        </w:rPr>
+        <w:t>.</w:t>
+      </w:r>
+    </w:p>
+    <w:p>
+      <w:bookmarkStart w:id="7" w:name="_GoBack"/>
+      <w:bookmarkEnd w:id="7"/>
     </w:p>
     <w:p/>
     <w:p/>
     <w:p/>
     <w:p/>
-    <w:p/>
     <w:p>
       <w:pPr>
         <w:pStyle w:val="Heading1"/>
       </w:pPr>
-      <w:bookmarkStart w:id="7" w:name="_feogxhl84nrh" w:colFirst="0" w:colLast="0"/>
-      <w:bookmarkEnd w:id="7"/>
+      <w:bookmarkStart w:id="8" w:name="_feogxhl84nrh" w:colFirst="0" w:colLast="0"/>
+      <w:bookmarkEnd w:id="8"/>
       <w:r>
         <w:rPr>
           <w:rFonts w:ascii="Andika" w:eastAsia="Andika" w:hAnsi="Andika" w:cs="Andika"/>
@@ -1658,8 +1661,8 @@
       <w:pPr>
         <w:pStyle w:val="Heading1"/>
       </w:pPr>
-      <w:bookmarkStart w:id="8" w:name="_5ga4m8dq6g6s" w:colFirst="0" w:colLast="0"/>
-      <w:bookmarkEnd w:id="8"/>
+      <w:bookmarkStart w:id="9" w:name="_5ga4m8dq6g6s" w:colFirst="0" w:colLast="0"/>
+      <w:bookmarkEnd w:id="9"/>
       <w:proofErr w:type="spellStart"/>
       <w:r>
         <w:rPr>
@@ -1894,11 +1897,19 @@
         <w:t>src</w:t>
       </w:r>
       <w:proofErr w:type="spellEnd"/>
-      <w:r>
-        <w:rPr>
-          <w:lang w:val="en-US"/>
-        </w:rPr>
-        <w:t xml:space="preserve">) : </w:t>
+      <w:proofErr w:type="gramStart"/>
+      <w:r>
+        <w:rPr>
+          <w:lang w:val="en-US"/>
+        </w:rPr>
+        <w:t>) :</w:t>
+      </w:r>
+      <w:proofErr w:type="gramEnd"/>
+      <w:r>
+        <w:rPr>
+          <w:lang w:val="en-US"/>
+        </w:rPr>
+        <w:t xml:space="preserve"> </w:t>
       </w:r>
       <w:proofErr w:type="spellStart"/>
       <w:r>
@@ -4686,9 +4697,14 @@
       </w:pPr>
       <w:proofErr w:type="spellStart"/>
       <w:r>
-        <w:t>dbms_crypto.encrypt</w:t>
-      </w:r>
-      <w:proofErr w:type="spellEnd"/>
+        <w:t>dbms_</w:t>
+      </w:r>
+      <w:proofErr w:type="gramStart"/>
+      <w:r>
+        <w:t>crypto.encrypt</w:t>
+      </w:r>
+      <w:proofErr w:type="spellEnd"/>
+      <w:proofErr w:type="gramEnd"/>
       <w:r>
         <w:t>(</w:t>
       </w:r>
@@ -4753,8 +4769,13 @@
       <w:pPr>
         <w:pStyle w:val="Code"/>
       </w:pPr>
-      <w:r>
-        <w:t>iv  IN RAW DEFAULT NULL)</w:t>
+      <w:proofErr w:type="gramStart"/>
+      <w:r>
+        <w:t>iv  IN</w:t>
+      </w:r>
+      <w:proofErr w:type="gramEnd"/>
+      <w:r>
+        <w:t xml:space="preserve"> RAW DEFAULT NULL)</w:t>
       </w:r>
     </w:p>
     <w:p>
@@ -4873,7 +4894,15 @@
           <w:i/>
           <w:lang w:val="en-US"/>
         </w:rPr>
-        <w:t xml:space="preserve">cypher text </w:t>
+        <w:t xml:space="preserve">cypher </w:t>
+      </w:r>
+      <w:proofErr w:type="gramStart"/>
+      <w:r>
+        <w:rPr>
+          <w:i/>
+          <w:lang w:val="en-US"/>
+        </w:rPr>
+        <w:t xml:space="preserve">text </w:t>
       </w:r>
       <w:r>
         <w:rPr>
@@ -4889,6 +4918,7 @@
         <w:t>thành</w:t>
       </w:r>
       <w:proofErr w:type="spellEnd"/>
+      <w:proofErr w:type="gramEnd"/>
       <w:r>
         <w:rPr>
           <w:lang w:val="en-US"/>
@@ -4909,9 +4939,14 @@
       </w:pPr>
       <w:proofErr w:type="spellStart"/>
       <w:r>
-        <w:t>dbms_crypto.decrypt</w:t>
-      </w:r>
-      <w:proofErr w:type="spellEnd"/>
+        <w:t>dbms_</w:t>
+      </w:r>
+      <w:proofErr w:type="gramStart"/>
+      <w:r>
+        <w:t>crypto.decrypt</w:t>
+      </w:r>
+      <w:proofErr w:type="spellEnd"/>
+      <w:proofErr w:type="gramEnd"/>
       <w:r>
         <w:t>(</w:t>
       </w:r>
@@ -4970,8 +5005,13 @@
       <w:pPr>
         <w:pStyle w:val="Code"/>
       </w:pPr>
-      <w:r>
-        <w:t>iv  IN RAW DEFAULT NULL)</w:t>
+      <w:proofErr w:type="gramStart"/>
+      <w:r>
+        <w:t>iv  IN</w:t>
+      </w:r>
+      <w:proofErr w:type="gramEnd"/>
+      <w:r>
+        <w:t xml:space="preserve"> RAW DEFAULT NULL)</w:t>
       </w:r>
     </w:p>
     <w:p>
@@ -5098,9 +5138,14 @@
       </w:pPr>
       <w:proofErr w:type="spellStart"/>
       <w:r>
-        <w:t>dbms_crypto.hash</w:t>
-      </w:r>
-      <w:proofErr w:type="spellEnd"/>
+        <w:t>dbms_</w:t>
+      </w:r>
+      <w:proofErr w:type="gramStart"/>
+      <w:r>
+        <w:t>crypto.hash</w:t>
+      </w:r>
+      <w:proofErr w:type="spellEnd"/>
+      <w:proofErr w:type="gramEnd"/>
       <w:r>
         <w:t xml:space="preserve"> (</w:t>
       </w:r>
@@ -5173,7 +5218,21 @@
         <w:rPr>
           <w:lang w:val="en-US"/>
         </w:rPr>
-        <w:t xml:space="preserve"> MAC ( Message Authentication Code ) </w:t>
+        <w:t xml:space="preserve"> MAC </w:t>
+      </w:r>
+      <w:proofErr w:type="gramStart"/>
+      <w:r>
+        <w:rPr>
+          <w:lang w:val="en-US"/>
+        </w:rPr>
+        <w:t>( Message</w:t>
+      </w:r>
+      <w:proofErr w:type="gramEnd"/>
+      <w:r>
+        <w:rPr>
+          <w:lang w:val="en-US"/>
+        </w:rPr>
+        <w:t xml:space="preserve"> Authentication Code ) </w:t>
       </w:r>
       <w:proofErr w:type="spellStart"/>
       <w:r>
@@ -5686,9 +5745,14 @@
       </w:pPr>
       <w:proofErr w:type="spellStart"/>
       <w:r>
-        <w:t>dbms_crypto.randombytes</w:t>
-      </w:r>
-      <w:proofErr w:type="spellEnd"/>
+        <w:t>dbms_</w:t>
+      </w:r>
+      <w:proofErr w:type="gramStart"/>
+      <w:r>
+        <w:t>crypto.randombytes</w:t>
+      </w:r>
+      <w:proofErr w:type="spellEnd"/>
+      <w:proofErr w:type="gramEnd"/>
       <w:r>
         <w:t xml:space="preserve"> (</w:t>
       </w:r>
@@ -5887,9 +5951,14 @@
       </w:pPr>
       <w:proofErr w:type="spellStart"/>
       <w:r>
-        <w:t>dbms_crypto.randominteger</w:t>
-      </w:r>
-      <w:proofErr w:type="spellEnd"/>
+        <w:t>dbms_</w:t>
+      </w:r>
+      <w:proofErr w:type="gramStart"/>
+      <w:r>
+        <w:t>crypto.randominteger</w:t>
+      </w:r>
+      <w:proofErr w:type="spellEnd"/>
+      <w:proofErr w:type="gramEnd"/>
       <w:r>
         <w:t xml:space="preserve"> RETURN BINARY_INTEGER;</w:t>
       </w:r>
@@ -6051,7 +6120,21 @@
         <w:rPr>
           <w:lang w:val="en-US"/>
         </w:rPr>
-        <w:t xml:space="preserve"> [0..2</w:t>
+        <w:t xml:space="preserve"> [</w:t>
+      </w:r>
+      <w:proofErr w:type="gramStart"/>
+      <w:r>
+        <w:rPr>
+          <w:lang w:val="en-US"/>
+        </w:rPr>
+        <w:t>0..</w:t>
+      </w:r>
+      <w:proofErr w:type="gramEnd"/>
+      <w:r>
+        <w:rPr>
+          <w:lang w:val="en-US"/>
+        </w:rPr>
+        <w:t>2</w:t>
       </w:r>
       <w:r>
         <w:rPr>
@@ -6073,9 +6156,14 @@
       </w:pPr>
       <w:proofErr w:type="spellStart"/>
       <w:r>
-        <w:t>dbms_crypto.randomnumber</w:t>
-      </w:r>
-      <w:proofErr w:type="spellEnd"/>
+        <w:t>dbms_</w:t>
+      </w:r>
+      <w:proofErr w:type="gramStart"/>
+      <w:r>
+        <w:t>crypto.randomnumber</w:t>
+      </w:r>
+      <w:proofErr w:type="spellEnd"/>
+      <w:proofErr w:type="gramEnd"/>
       <w:r>
         <w:t xml:space="preserve"> RETURN NUMBER;</w:t>
       </w:r>
@@ -6095,16 +6183,16 @@
           <w:rFonts w:ascii="Andika" w:eastAsia="Andika" w:hAnsi="Andika" w:cs="Andika"/>
         </w:rPr>
       </w:pPr>
-      <w:bookmarkStart w:id="9" w:name="_o8rmzovhszmh" w:colFirst="0" w:colLast="0"/>
-      <w:bookmarkEnd w:id="9"/>
+      <w:bookmarkStart w:id="10" w:name="_o8rmzovhszmh" w:colFirst="0" w:colLast="0"/>
+      <w:bookmarkEnd w:id="10"/>
       <w:r>
         <w:rPr>
           <w:rFonts w:ascii="Andika" w:eastAsia="Andika" w:hAnsi="Andika" w:cs="Andika"/>
         </w:rPr>
         <w:t>Một số ứng dụng minh họ</w:t>
       </w:r>
-      <w:bookmarkStart w:id="10" w:name="_h539kd6ghgo" w:colFirst="0" w:colLast="0"/>
-      <w:bookmarkEnd w:id="10"/>
+      <w:bookmarkStart w:id="11" w:name="_h539kd6ghgo" w:colFirst="0" w:colLast="0"/>
+      <w:bookmarkEnd w:id="11"/>
     </w:p>
     <w:p>
       <w:pPr>
@@ -6175,8 +6263,13 @@
       <w:pPr>
         <w:pStyle w:val="Code"/>
       </w:pPr>
-      <w:r>
-        <w:t>Parameter : IN raw data, raw key</w:t>
+      <w:proofErr w:type="gramStart"/>
+      <w:r>
+        <w:t>Parameter :</w:t>
+      </w:r>
+      <w:proofErr w:type="gramEnd"/>
+      <w:r>
+        <w:t xml:space="preserve"> IN raw data, raw key</w:t>
       </w:r>
     </w:p>
     <w:p>
@@ -6192,7 +6285,15 @@
         <w:pStyle w:val="Code"/>
       </w:pPr>
       <w:r>
-        <w:t>Call: encrypt_data(   in_data =&gt; raw_data,</w:t>
+        <w:t>Call: encrypt_</w:t>
+      </w:r>
+      <w:proofErr w:type="gramStart"/>
+      <w:r>
+        <w:t xml:space="preserve">data(  </w:t>
+      </w:r>
+      <w:proofErr w:type="gramEnd"/>
+      <w:r>
+        <w:t xml:space="preserve"> in_data =&gt; raw_data,</w:t>
       </w:r>
     </w:p>
     <w:p>
@@ -6200,7 +6301,15 @@
         <w:pStyle w:val="Code"/>
       </w:pPr>
       <w:r>
-        <w:t xml:space="preserve">                      in_key  =&gt; raw_key</w:t>
+        <w:t xml:space="preserve">                      in_</w:t>
+      </w:r>
+      <w:proofErr w:type="gramStart"/>
+      <w:r>
+        <w:t>key  =</w:t>
+      </w:r>
+      <w:proofErr w:type="gramEnd"/>
+      <w:r>
+        <w:t>&gt; raw_key</w:t>
       </w:r>
     </w:p>
     <w:p>
@@ -6280,7 +6389,15 @@
         <w:pStyle w:val="Code"/>
       </w:pPr>
       <w:r>
-        <w:t xml:space="preserve">    encryption_type PLS_INTEGER := dbms_crypto.encrypt_AES128</w:t>
+        <w:t xml:space="preserve">    encryption_type PLS_</w:t>
+      </w:r>
+      <w:proofErr w:type="gramStart"/>
+      <w:r>
+        <w:t>INTEGER :</w:t>
+      </w:r>
+      <w:proofErr w:type="gramEnd"/>
+      <w:r>
+        <w:t>= dbms_crypto.encrypt_AES128</w:t>
       </w:r>
     </w:p>
     <w:p>
@@ -6288,7 +6405,15 @@
         <w:pStyle w:val="Code"/>
       </w:pPr>
       <w:r>
-        <w:t xml:space="preserve">                                    + dbms_crypto.chain_cbc </w:t>
+        <w:t xml:space="preserve">                                    + dbms_</w:t>
+      </w:r>
+      <w:proofErr w:type="gramStart"/>
+      <w:r>
+        <w:t>crypto.chain</w:t>
+      </w:r>
+      <w:proofErr w:type="gramEnd"/>
+      <w:r>
+        <w:t xml:space="preserve">_cbc </w:t>
       </w:r>
     </w:p>
     <w:p>
@@ -6304,7 +6429,15 @@
         <w:pStyle w:val="Code"/>
       </w:pPr>
       <w:r>
-        <w:t xml:space="preserve">    m_key RAW(128);</w:t>
+        <w:t xml:space="preserve">    m_key </w:t>
+      </w:r>
+      <w:proofErr w:type="gramStart"/>
+      <w:r>
+        <w:t>RAW(</w:t>
+      </w:r>
+      <w:proofErr w:type="gramEnd"/>
+      <w:r>
+        <w:t>128);</w:t>
       </w:r>
     </w:p>
     <w:p>
@@ -6312,7 +6445,15 @@
         <w:pStyle w:val="Code"/>
       </w:pPr>
       <w:r>
-        <w:t xml:space="preserve">    encrypted_data RAW(2000);</w:t>
+        <w:t xml:space="preserve">    encrypted_data </w:t>
+      </w:r>
+      <w:proofErr w:type="gramStart"/>
+      <w:r>
+        <w:t>RAW(</w:t>
+      </w:r>
+      <w:proofErr w:type="gramEnd"/>
+      <w:r>
+        <w:t>2000);</w:t>
       </w:r>
     </w:p>
     <w:p>
@@ -6336,7 +6477,15 @@
         <w:pStyle w:val="Code"/>
       </w:pPr>
       <w:r>
-        <w:t xml:space="preserve">    m_key := in_key;</w:t>
+        <w:t xml:space="preserve">    m_</w:t>
+      </w:r>
+      <w:proofErr w:type="gramStart"/>
+      <w:r>
+        <w:t>key :</w:t>
+      </w:r>
+      <w:proofErr w:type="gramEnd"/>
+      <w:r>
+        <w:t>= in_key;</w:t>
       </w:r>
     </w:p>
     <w:p>
@@ -6352,7 +6501,15 @@
         <w:pStyle w:val="Code"/>
       </w:pPr>
       <w:r>
-        <w:t xml:space="preserve">        m_key := dbms_crypto.randombytes(128);</w:t>
+        <w:t xml:space="preserve">        m_</w:t>
+      </w:r>
+      <w:proofErr w:type="gramStart"/>
+      <w:r>
+        <w:t>key :</w:t>
+      </w:r>
+      <w:proofErr w:type="gramEnd"/>
+      <w:r>
+        <w:t>= dbms_crypto.randombytes(128);</w:t>
       </w:r>
     </w:p>
     <w:p>
@@ -6368,7 +6525,15 @@
         <w:pStyle w:val="Code"/>
       </w:pPr>
       <w:r>
-        <w:t xml:space="preserve">    encrypted_data := dbms_crypto.encrypt</w:t>
+        <w:t xml:space="preserve">    encrypted_</w:t>
+      </w:r>
+      <w:proofErr w:type="gramStart"/>
+      <w:r>
+        <w:t>data :</w:t>
+      </w:r>
+      <w:proofErr w:type="gramEnd"/>
+      <w:r>
+        <w:t>= dbms_crypto.encrypt</w:t>
       </w:r>
     </w:p>
     <w:p>
@@ -6376,7 +6541,15 @@
         <w:pStyle w:val="Code"/>
       </w:pPr>
       <w:r>
-        <w:t xml:space="preserve">        (   src =&gt; in_data,</w:t>
+        <w:t xml:space="preserve">        </w:t>
+      </w:r>
+      <w:proofErr w:type="gramStart"/>
+      <w:r>
+        <w:t xml:space="preserve">(  </w:t>
+      </w:r>
+      <w:proofErr w:type="gramEnd"/>
+      <w:r>
+        <w:t xml:space="preserve"> src =&gt; in_data,</w:t>
       </w:r>
     </w:p>
     <w:p>
@@ -6470,7 +6643,15 @@
         <w:pStyle w:val="Code"/>
       </w:pPr>
       <w:r>
-        <w:t xml:space="preserve">    encrypted_data RAW(2000);</w:t>
+        <w:t xml:space="preserve">    encrypted_data </w:t>
+      </w:r>
+      <w:proofErr w:type="gramStart"/>
+      <w:r>
+        <w:t>RAW(</w:t>
+      </w:r>
+      <w:proofErr w:type="gramEnd"/>
+      <w:r>
+        <w:t>2000);</w:t>
       </w:r>
     </w:p>
     <w:p>
@@ -6486,7 +6667,15 @@
         <w:pStyle w:val="Code"/>
       </w:pPr>
       <w:r>
-        <w:t xml:space="preserve">    encrypted_data := encrypt_data(in_data =&gt; UTL_I18N.STRING_TO_RAW(:new.UCV1,'AL32UTF8'));</w:t>
+        <w:t xml:space="preserve">    encrypted_</w:t>
+      </w:r>
+      <w:proofErr w:type="gramStart"/>
+      <w:r>
+        <w:t>data :</w:t>
+      </w:r>
+      <w:proofErr w:type="gramEnd"/>
+      <w:r>
+        <w:t>= encrypt_data(in_data =&gt; UTL_I18N.STRING_TO_RAW(:new.UCV1,'AL32UTF8'));</w:t>
       </w:r>
     </w:p>
     <w:p>
@@ -6494,7 +6683,15 @@
         <w:pStyle w:val="Code"/>
       </w:pPr>
       <w:r>
-        <w:t xml:space="preserve">    :new.UCV1 := UTL_RAW.CAST_TO_VARCHAR2(encrypted_data);</w:t>
+        <w:t xml:space="preserve">    </w:t>
+      </w:r>
+      <w:proofErr w:type="gramStart"/>
+      <w:r>
+        <w:t>:new</w:t>
+      </w:r>
+      <w:proofErr w:type="gramEnd"/>
+      <w:r>
+        <w:t>.UCV1 := UTL_RAW.CAST_TO_VARCHAR2(encrypted_data);</w:t>
       </w:r>
     </w:p>
     <w:p>
@@ -6502,7 +6699,15 @@
         <w:pStyle w:val="Code"/>
       </w:pPr>
       <w:r>
-        <w:t xml:space="preserve">    encrypted_data := encrypt_data(in_data =&gt; UTL_I18N.STRING_TO_RAW(:new.UCV2,'AL32UTF8'));</w:t>
+        <w:t xml:space="preserve">    encrypted_</w:t>
+      </w:r>
+      <w:proofErr w:type="gramStart"/>
+      <w:r>
+        <w:t>data :</w:t>
+      </w:r>
+      <w:proofErr w:type="gramEnd"/>
+      <w:r>
+        <w:t>= encrypt_data(in_data =&gt; UTL_I18N.STRING_TO_RAW(:new.UCV2,'AL32UTF8'));</w:t>
       </w:r>
     </w:p>
     <w:p>
@@ -6510,7 +6715,15 @@
         <w:pStyle w:val="Code"/>
       </w:pPr>
       <w:r>
-        <w:t xml:space="preserve">    :new.UCV2 := UTL_RAW.CAST_TO_VARCHAR2(encrypted_data);</w:t>
+        <w:t xml:space="preserve">    </w:t>
+      </w:r>
+      <w:proofErr w:type="gramStart"/>
+      <w:r>
+        <w:t>:new</w:t>
+      </w:r>
+      <w:proofErr w:type="gramEnd"/>
+      <w:r>
+        <w:t>.UCV2 := UTL_RAW.CAST_TO_VARCHAR2(encrypted_data);</w:t>
       </w:r>
     </w:p>
     <w:p>
@@ -6518,7 +6731,15 @@
         <w:pStyle w:val="Code"/>
       </w:pPr>
       <w:r>
-        <w:t xml:space="preserve">    encrypted_data := encrypt_data(in_data =&gt; UTL_I18N.STRING_TO_RAW(:new.UCV3,'AL32UTF8'));</w:t>
+        <w:t xml:space="preserve">    encrypted_</w:t>
+      </w:r>
+      <w:proofErr w:type="gramStart"/>
+      <w:r>
+        <w:t>data :</w:t>
+      </w:r>
+      <w:proofErr w:type="gramEnd"/>
+      <w:r>
+        <w:t>= encrypt_data(in_data =&gt; UTL_I18N.STRING_TO_RAW(:new.UCV3,'AL32UTF8'));</w:t>
       </w:r>
     </w:p>
     <w:p>
@@ -6526,7 +6747,15 @@
         <w:pStyle w:val="Code"/>
       </w:pPr>
       <w:r>
-        <w:t xml:space="preserve">    :new.UCV3 := UTL_RAW.CAST_TO_VARCHAR2(encrypted_data);</w:t>
+        <w:t xml:space="preserve">    </w:t>
+      </w:r>
+      <w:proofErr w:type="gramStart"/>
+      <w:r>
+        <w:t>:new</w:t>
+      </w:r>
+      <w:proofErr w:type="gramEnd"/>
+      <w:r>
+        <w:t>.UCV3 := UTL_RAW.CAST_TO_VARCHAR2(encrypted_data);</w:t>
       </w:r>
     </w:p>
     <w:p>
@@ -6548,8 +6777,8 @@
           <w:between w:val="nil"/>
         </w:pBdr>
       </w:pPr>
-      <w:bookmarkStart w:id="11" w:name="_chou9188p6co" w:colFirst="0" w:colLast="0"/>
-      <w:bookmarkEnd w:id="11"/>
+      <w:bookmarkStart w:id="12" w:name="_chou9188p6co" w:colFirst="0" w:colLast="0"/>
+      <w:bookmarkEnd w:id="12"/>
       <w:r>
         <w:t>Demo</w:t>
       </w:r>
@@ -6579,8 +6808,6 @@
         </w:rPr>
         <w:t>output: plaintext - giải mã</w:t>
       </w:r>
-      <w:bookmarkStart w:id="12" w:name="_GoBack"/>
-      <w:bookmarkEnd w:id="12"/>
     </w:p>
     <w:sectPr>
       <w:footerReference w:type="default" r:id="rId11"/>

</xml_diff>